<commit_message>
Atualização automática: 2025-03-16 19:11:07
</commit_message>
<xml_diff>
--- a/src/docs/Eduardo S Ferreira.x.docx
+++ b/src/docs/Eduardo S Ferreira.x.docx
@@ -868,7 +868,29 @@
           <w:szCs w:val="24"/>
           <w:lang w:eastAsia="en-US"/>
         </w:rPr>
-        <w:t xml:space="preserve"> (1 mês)</w:t>
+        <w:t xml:space="preserve"> (</w:t>
+      </w:r>
+      <w:r>
+        <w:rPr>
+          <w:rFonts w:ascii="Times New Roman" w:eastAsia="Times New Roman" w:hAnsi="Times New Roman" w:cs="Times New Roman"/>
+          <w:b/>
+          <w:bCs/>
+          <w:sz w:val="24"/>
+          <w:szCs w:val="24"/>
+          <w:lang w:eastAsia="en-US"/>
+        </w:rPr>
+        <w:t>2</w:t>
+      </w:r>
+      <w:r>
+        <w:rPr>
+          <w:rFonts w:ascii="Times New Roman" w:eastAsia="Times New Roman" w:hAnsi="Times New Roman" w:cs="Times New Roman"/>
+          <w:b/>
+          <w:bCs/>
+          <w:sz w:val="24"/>
+          <w:szCs w:val="24"/>
+          <w:lang w:eastAsia="en-US"/>
+        </w:rPr>
+        <w:t xml:space="preserve"> mês)</w:t>
       </w:r>
     </w:p>
     <w:p>

</xml_diff>